<commit_message>
Updated more details for parameters as requested by Steve
</commit_message>
<xml_diff>
--- a/1. Final Documentation/6. System Analysis & Design Document/System Analysis and Design v1.0.docx
+++ b/1. Final Documentation/6. System Analysis & Design Document/System Analysis and Design v1.0.docx
@@ -811,7 +811,7 @@
               </mc:Choice>
               <mc:Fallback>
                 <w:pict>
-                  <v:group w14:anchorId="1005D3D4" id="Group 28" o:spid="_x0000_s1026" style="position:absolute;margin-left:0;margin-top:0;width:18pt;height:10in;z-index:251656192;mso-width-percent:29;mso-height-percent:909;mso-left-percent:45;mso-position-horizontal-relative:page;mso-position-vertical:center;mso-position-vertical-relative:page;mso-width-percent:29;mso-height-percent:909;mso-left-percent:45" coordsize="2286,91440" o:gfxdata="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">
+                  <v:group w14:anchorId="01E7AAE5" id="Group 28" o:spid="_x0000_s1026" style="position:absolute;margin-left:0;margin-top:0;width:18pt;height:10in;z-index:251656192;mso-width-percent:29;mso-height-percent:909;mso-left-percent:45;mso-position-horizontal-relative:page;mso-position-vertical:center;mso-position-vertical-relative:page;mso-width-percent:29;mso-height-percent:909;mso-left-percent:45" coordsize="2286,91440" o:gfxdata="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">
                     <v:rect id="Rectangle 42" o:spid="_x0000_s1027" style="position:absolute;width:2286;height:87820;visibility:visible;mso-wrap-style:square;v-text-anchor:middle" o:gfxdata="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" fillcolor="#ed7d31 [3205]" stroked="f" strokeweight="1pt"/>
                     <v:rect id="Rectangle 48" o:spid="_x0000_s1028" style="position:absolute;top:89154;width:2286;height:2286;visibility:visible;mso-wrap-style:square;v-text-anchor:middle" o:gfxdata="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" fillcolor="#5b9bd5 [3204]" stroked="f" strokeweight="1pt">
                       <v:path arrowok="t"/>
@@ -1156,19 +1156,8 @@
                 <w:szCs w:val="20"/>
                 <w:lang w:val="en-GB"/>
               </w:rPr>
-              <w:t xml:space="preserve">Hardik </w:t>
-            </w:r>
-            <w:proofErr w:type="spellStart"/>
-            <w:r>
-              <w:rPr>
-                <w:rFonts w:ascii="Verdana" w:hAnsi="Verdana"/>
-                <w:sz w:val="20"/>
-                <w:szCs w:val="20"/>
-                <w:lang w:val="en-GB"/>
-              </w:rPr>
-              <w:t>Kansara</w:t>
-            </w:r>
-            <w:proofErr w:type="spellEnd"/>
+              <w:t>Hardik Kansara</w:t>
+            </w:r>
           </w:p>
         </w:tc>
         <w:tc>
@@ -3818,14 +3807,8 @@
           <w:lang w:val="en-NZ"/>
         </w:rPr>
       </w:pPr>
-    </w:p>
-    <w:p>
-      <w:pPr>
-        <w:pStyle w:val="BodyText"/>
-        <w:rPr>
-          <w:lang w:val="en-NZ"/>
-        </w:rPr>
-      </w:pPr>
+      <w:bookmarkStart w:id="4" w:name="_GoBack"/>
+      <w:bookmarkEnd w:id="4"/>
     </w:p>
     <w:p>
       <w:pPr>
@@ -3844,7 +3827,7 @@
         </w:numPr>
         <w:ind w:left="567" w:hanging="567"/>
       </w:pPr>
-      <w:bookmarkStart w:id="4" w:name="_Toc460160634"/>
+      <w:bookmarkStart w:id="5" w:name="_Toc460160634"/>
       <w:r>
         <w:lastRenderedPageBreak/>
         <w:t xml:space="preserve">3.  </w:t>
@@ -3852,7 +3835,7 @@
       <w:r>
         <w:t>Technical Architecture</w:t>
       </w:r>
-      <w:bookmarkEnd w:id="4"/>
+      <w:bookmarkEnd w:id="5"/>
     </w:p>
     <w:p>
       <w:pPr>
@@ -3867,7 +3850,7 @@
           <w:szCs w:val="20"/>
         </w:rPr>
       </w:pPr>
-      <w:bookmarkStart w:id="5" w:name="_Toc460160635"/>
+      <w:bookmarkStart w:id="6" w:name="_Toc460160635"/>
       <w:r>
         <w:rPr>
           <w:sz w:val="20"/>
@@ -3890,7 +3873,7 @@
         <w:tab/>
         <w:t>System Architecture</w:t>
       </w:r>
-      <w:bookmarkEnd w:id="5"/>
+      <w:bookmarkEnd w:id="6"/>
     </w:p>
     <w:p>
       <w:pPr>
@@ -3982,23 +3965,7 @@
                 <w:bCs/>
                 <w:sz w:val="16"/>
               </w:rPr>
-              <w:t xml:space="preserve">C:\Users\Hardik\Documents\GitHub\Weltec-Project\1. Final Documentation\4. DSDM Documents\3. </w:t>
-            </w:r>
-            <w:proofErr w:type="spellStart"/>
-            <w:r>
-              <w:rPr>
-                <w:bCs/>
-                <w:sz w:val="16"/>
-              </w:rPr>
-              <w:t>Faoundations</w:t>
-            </w:r>
-            <w:proofErr w:type="spellEnd"/>
-            <w:r>
-              <w:rPr>
-                <w:bCs/>
-                <w:sz w:val="16"/>
-              </w:rPr>
-              <w:t>\</w:t>
+              <w:t>C:\Users\Hardik\Documents\GitHub\Weltec-Project\1. Final Documentation\4. DSDM Documents\3. Faoundations\</w:t>
             </w:r>
             <w:r>
               <w:t xml:space="preserve"> </w:t>
@@ -4035,7 +4002,7 @@
           <w:szCs w:val="20"/>
         </w:rPr>
       </w:pPr>
-      <w:bookmarkStart w:id="6" w:name="_Toc460160636"/>
+      <w:bookmarkStart w:id="7" w:name="_Toc460160636"/>
       <w:r>
         <w:rPr>
           <w:sz w:val="20"/>
@@ -4058,7 +4025,7 @@
         <w:tab/>
         <w:t>Technical Architecture Design</w:t>
       </w:r>
-      <w:bookmarkEnd w:id="6"/>
+      <w:bookmarkEnd w:id="7"/>
     </w:p>
     <w:p>
       <w:pPr>
@@ -4071,7 +4038,7 @@
           <w:lang w:val="en-NZ"/>
         </w:rPr>
       </w:pPr>
-      <w:bookmarkStart w:id="7" w:name="_Toc460160637"/>
+      <w:bookmarkStart w:id="8" w:name="_Toc460160637"/>
       <w:r>
         <w:rPr>
           <w:sz w:val="20"/>
@@ -4088,7 +4055,7 @@
         </w:rPr>
         <w:t>.2.1 USE-CASE DIAGRAM</w:t>
       </w:r>
-      <w:bookmarkEnd w:id="7"/>
+      <w:bookmarkEnd w:id="8"/>
     </w:p>
     <w:p>
       <w:pPr>
@@ -4229,7 +4196,7 @@
           <w:lang w:val="en-NZ"/>
         </w:rPr>
       </w:pPr>
-      <w:bookmarkStart w:id="8" w:name="_Toc460160638"/>
+      <w:bookmarkStart w:id="9" w:name="_Toc460160638"/>
       <w:r>
         <w:rPr>
           <w:sz w:val="20"/>
@@ -4255,7 +4222,7 @@
         </w:rPr>
         <w:t xml:space="preserve"> CLASS DIAGRAM</w:t>
       </w:r>
-      <w:bookmarkEnd w:id="8"/>
+      <w:bookmarkEnd w:id="9"/>
       <w:r>
         <w:rPr>
           <w:sz w:val="20"/>
@@ -4684,7 +4651,7 @@
           <w:lang w:val="en-NZ"/>
         </w:rPr>
       </w:pPr>
-      <w:bookmarkStart w:id="9" w:name="_Toc460160639"/>
+      <w:bookmarkStart w:id="10" w:name="_Toc460160639"/>
       <w:r>
         <w:rPr>
           <w:sz w:val="20"/>
@@ -4702,7 +4669,7 @@
         </w:rPr>
         <w:t xml:space="preserve"> ERD DIAGRAM</w:t>
       </w:r>
-      <w:bookmarkEnd w:id="9"/>
+      <w:bookmarkEnd w:id="10"/>
       <w:r>
         <w:rPr>
           <w:sz w:val="20"/>
@@ -4783,10 +4750,10 @@
             <v:path o:extrusionok="f" gradientshapeok="t" o:connecttype="rect"/>
             <o:lock v:ext="edit" aspectratio="t"/>
           </v:shapetype>
-          <v:shape id="_x0000_i1026" type="#_x0000_t75" style="width:186pt;height:166.25pt" o:ole="">
+          <v:shape id="_x0000_i1025" type="#_x0000_t75" style="width:186pt;height:166.25pt" o:ole="">
             <v:imagedata r:id="rId16" o:title=""/>
           </v:shape>
-          <o:OLEObject Type="Embed" ProgID="Visio.Drawing.15" ShapeID="_x0000_i1026" DrawAspect="Content" ObjectID="_1533904577" r:id="rId17"/>
+          <o:OLEObject Type="Embed" ProgID="Visio.Drawing.15" ShapeID="_x0000_i1025" DrawAspect="Content" ObjectID="_1534500468" r:id="rId17"/>
         </w:object>
       </w:r>
     </w:p>
@@ -4837,10 +4804,10 @@
       </w:pPr>
       <w:r>
         <w:object w:dxaOrig="8401" w:dyaOrig="7405" w14:anchorId="258A15FA">
-          <v:shape id="_x0000_i1027" type="#_x0000_t75" style="width:391.9pt;height:345.05pt" o:ole="">
+          <v:shape id="_x0000_i1026" type="#_x0000_t75" style="width:391.9pt;height:345.05pt" o:ole="">
             <v:imagedata r:id="rId18" o:title=""/>
           </v:shape>
-          <o:OLEObject Type="Embed" ProgID="Visio.Drawing.15" ShapeID="_x0000_i1027" DrawAspect="Content" ObjectID="_1533904578" r:id="rId19"/>
+          <o:OLEObject Type="Embed" ProgID="Visio.Drawing.15" ShapeID="_x0000_i1026" DrawAspect="Content" ObjectID="_1534500469" r:id="rId19"/>
         </w:object>
       </w:r>
     </w:p>
@@ -4855,7 +4822,7 @@
           <w:lang w:val="en-NZ"/>
         </w:rPr>
       </w:pPr>
-      <w:bookmarkStart w:id="10" w:name="_Toc460160640"/>
+      <w:bookmarkStart w:id="11" w:name="_Toc460160640"/>
       <w:r>
         <w:rPr>
           <w:sz w:val="20"/>
@@ -4889,7 +4856,7 @@
         </w:rPr>
         <w:t xml:space="preserve"> DIAGRAM</w:t>
       </w:r>
-      <w:bookmarkEnd w:id="10"/>
+      <w:bookmarkEnd w:id="11"/>
       <w:r>
         <w:rPr>
           <w:sz w:val="20"/>
@@ -4913,10 +4880,10 @@
       </w:pPr>
       <w:r>
         <w:object w:dxaOrig="13225" w:dyaOrig="15444" w14:anchorId="2D64CD40">
-          <v:shape id="_x0000_i1025" type="#_x0000_t75" style="width:450.95pt;height:526.65pt" o:ole="">
+          <v:shape id="_x0000_i1027" type="#_x0000_t75" style="width:450.95pt;height:526.65pt" o:ole="">
             <v:imagedata r:id="rId20" o:title=""/>
           </v:shape>
-          <o:OLEObject Type="Embed" ProgID="Visio.Drawing.15" ShapeID="_x0000_i1025" DrawAspect="Content" ObjectID="_1533904579" r:id="rId21"/>
+          <o:OLEObject Type="Embed" ProgID="Visio.Drawing.15" ShapeID="_x0000_i1027" DrawAspect="Content" ObjectID="_1534500470" r:id="rId21"/>
         </w:object>
       </w:r>
     </w:p>
@@ -4974,8 +4941,8 @@
           <w:lang w:val="en-NZ"/>
         </w:rPr>
       </w:pPr>
-      <w:bookmarkStart w:id="11" w:name="_Toc459119289"/>
-      <w:bookmarkStart w:id="12" w:name="_Toc460160641"/>
+      <w:bookmarkStart w:id="12" w:name="_Toc459119289"/>
+      <w:bookmarkStart w:id="13" w:name="_Toc460160641"/>
       <w:r>
         <w:rPr>
           <w:sz w:val="20"/>
@@ -4985,8 +4952,8 @@
         <w:lastRenderedPageBreak/>
         <w:t>User Interface – Navigational Paths and Screen Mock-up</w:t>
       </w:r>
-      <w:bookmarkEnd w:id="11"/>
       <w:bookmarkEnd w:id="12"/>
+      <w:bookmarkEnd w:id="13"/>
     </w:p>
     <w:p>
       <w:pPr>
@@ -5013,18 +4980,8 @@
           <w:sz w:val="18"/>
           <w:szCs w:val="18"/>
         </w:rPr>
-        <w:t xml:space="preserve">Client </w:t>
-      </w:r>
-      <w:proofErr w:type="gramStart"/>
-      <w:r>
-        <w:rPr>
-          <w:rFonts w:ascii="Verdana" w:hAnsi="Verdana"/>
-          <w:sz w:val="18"/>
-          <w:szCs w:val="18"/>
-        </w:rPr>
-        <w:t>Application :</w:t>
-      </w:r>
-      <w:proofErr w:type="gramEnd"/>
+        <w:t>Client Application :</w:t>
+      </w:r>
     </w:p>
     <w:p>
       <w:pPr>
@@ -5185,8 +5142,6 @@
           <w:szCs w:val="18"/>
         </w:rPr>
       </w:pPr>
-      <w:bookmarkStart w:id="13" w:name="_GoBack"/>
-      <w:bookmarkEnd w:id="13"/>
       <w:r>
         <w:rPr>
           <w:rFonts w:ascii="Verdana" w:hAnsi="Verdana"/>
@@ -5494,23 +5449,13 @@
         </w:rPr>
         <w:t xml:space="preserve">created using a </w:t>
       </w:r>
-      <w:proofErr w:type="spellStart"/>
-      <w:r>
-        <w:rPr>
-          <w:rFonts w:ascii="Verdana" w:hAnsi="Verdana"/>
-          <w:sz w:val="20"/>
-          <w:szCs w:val="20"/>
-        </w:rPr>
-        <w:t>Wordpress</w:t>
-      </w:r>
-      <w:proofErr w:type="spellEnd"/>
-      <w:r>
-        <w:rPr>
-          <w:rFonts w:ascii="Verdana" w:hAnsi="Verdana"/>
-          <w:sz w:val="20"/>
-          <w:szCs w:val="20"/>
-        </w:rPr>
-        <w:t>, PHP and</w:t>
+      <w:r>
+        <w:rPr>
+          <w:rFonts w:ascii="Verdana" w:hAnsi="Verdana"/>
+          <w:sz w:val="20"/>
+          <w:szCs w:val="20"/>
+        </w:rPr>
+        <w:t>Wordpress, PHP and</w:t>
       </w:r>
       <w:r>
         <w:rPr>
@@ -5661,25 +5606,13 @@
           <w:lang w:val="en-NZ"/>
         </w:rPr>
       </w:pPr>
-      <w:proofErr w:type="spellStart"/>
-      <w:proofErr w:type="gramStart"/>
-      <w:r>
-        <w:rPr>
-          <w:sz w:val="20"/>
-          <w:szCs w:val="20"/>
-          <w:lang w:val="en-NZ"/>
-        </w:rPr>
-        <w:t>phpMyAdmin</w:t>
-      </w:r>
-      <w:proofErr w:type="spellEnd"/>
-      <w:proofErr w:type="gramEnd"/>
-      <w:r>
-        <w:rPr>
-          <w:sz w:val="20"/>
-          <w:szCs w:val="20"/>
-          <w:lang w:val="en-NZ"/>
-        </w:rPr>
-        <w:t xml:space="preserve"> 4.5.1</w:t>
+      <w:r>
+        <w:rPr>
+          <w:sz w:val="20"/>
+          <w:szCs w:val="20"/>
+          <w:lang w:val="en-NZ"/>
+        </w:rPr>
+        <w:t>phpMyAdmin 4.5.1</w:t>
       </w:r>
     </w:p>
     <w:p>
@@ -5692,23 +5625,13 @@
           <w:lang w:val="en-NZ"/>
         </w:rPr>
       </w:pPr>
-      <w:proofErr w:type="spellStart"/>
-      <w:r>
-        <w:rPr>
-          <w:sz w:val="20"/>
-          <w:szCs w:val="20"/>
-          <w:lang w:val="en-NZ"/>
-        </w:rPr>
-        <w:t>MariaDB</w:t>
-      </w:r>
-      <w:proofErr w:type="spellEnd"/>
-      <w:r>
-        <w:rPr>
-          <w:sz w:val="20"/>
-          <w:szCs w:val="20"/>
-          <w:lang w:val="en-NZ"/>
-        </w:rPr>
-        <w:t xml:space="preserve"> 10.1.13</w:t>
+      <w:r>
+        <w:rPr>
+          <w:sz w:val="20"/>
+          <w:szCs w:val="20"/>
+          <w:lang w:val="en-NZ"/>
+        </w:rPr>
+        <w:t>MariaDB 10.1.13</w:t>
       </w:r>
     </w:p>
     <w:p>
@@ -6460,20 +6383,30 @@
     <w:pPr>
       <w:pStyle w:val="Footer1"/>
     </w:pPr>
-    <w:fldSimple w:instr=" FILENAME  \p  \* MERGEFORMAT ">
-      <w:r>
-        <w:t>C:\Users\Hardik\Documents\GitHub\Weltec-Project\1. Final Documentation\6. System Analysis &amp; Design Document</w:t>
-      </w:r>
-      <w:r>
-        <w:t>\</w:t>
-      </w:r>
-      <w:r>
-        <w:t>System Analysis and Design v1.0</w:t>
-      </w:r>
-      <w:r>
-        <w:t>.docx</w:t>
-      </w:r>
-    </w:fldSimple>
+    <w:r>
+      <w:fldChar w:fldCharType="begin"/>
+    </w:r>
+    <w:r>
+      <w:instrText xml:space="preserve"> FILENAME  \p  \* MERGEFORMAT </w:instrText>
+    </w:r>
+    <w:r>
+      <w:fldChar w:fldCharType="separate"/>
+    </w:r>
+    <w:r>
+      <w:t>C:\Users\Hardik\Documents\GitHub\Weltec-Project\1. Final Documentation\6. System Analysis &amp; Design Document</w:t>
+    </w:r>
+    <w:r>
+      <w:t>\</w:t>
+    </w:r>
+    <w:r>
+      <w:t>System Analysis and Design v1.0</w:t>
+    </w:r>
+    <w:r>
+      <w:t>.docx</w:t>
+    </w:r>
+    <w:r>
+      <w:fldChar w:fldCharType="end"/>
+    </w:r>
   </w:p>
 </w:ftr>
 </file>
@@ -6935,6 +6868,12 @@
   </w:num>
   <w:num w:numId="3">
     <w:abstractNumId w:val="1"/>
+  </w:num>
+  <w:num w:numId="4">
+    <w:abstractNumId w:val="0"/>
+  </w:num>
+  <w:num w:numId="5">
+    <w:abstractNumId w:val="0"/>
   </w:num>
   <w:numIdMacAtCleanup w:val="3"/>
 </w:numbering>
@@ -8424,7 +8363,7 @@
 </file>
 
 <file path=customXml/itemProps1.xml><?xml version="1.0" encoding="utf-8"?>
-<ds:datastoreItem xmlns:ds="http://schemas.openxmlformats.org/officeDocument/2006/customXml" ds:itemID="{66078108-A823-4322-A11A-7A46912A39E7}">
+<ds:datastoreItem xmlns:ds="http://schemas.openxmlformats.org/officeDocument/2006/customXml" ds:itemID="{132E6DB3-500D-4154-8C21-1058375BE6DA}">
   <ds:schemaRefs>
     <ds:schemaRef ds:uri="http://schemas.openxmlformats.org/officeDocument/2006/bibliography"/>
   </ds:schemaRefs>

</xml_diff>

<commit_message>
Updated links of code documentation
</commit_message>
<xml_diff>
--- a/1. Final Documentation/6. System Analysis & Design Document/System Analysis and Design v1.0.docx
+++ b/1. Final Documentation/6. System Analysis & Design Document/System Analysis and Design v1.0.docx
@@ -34,7 +34,7 @@
           <w:r>
             <w:rPr>
               <w:noProof/>
-              <w:lang w:eastAsia="en-NZ"/>
+              <w:lang w:val="en-PH" w:eastAsia="en-PH"/>
             </w:rPr>
             <mc:AlternateContent>
               <mc:Choice Requires="wps">
@@ -234,7 +234,7 @@
           <w:r>
             <w:rPr>
               <w:noProof/>
-              <w:lang w:eastAsia="en-NZ"/>
+              <w:lang w:val="en-PH" w:eastAsia="en-PH"/>
             </w:rPr>
             <mc:AlternateContent>
               <mc:Choice Requires="wps">
@@ -518,7 +518,7 @@
           <w:r>
             <w:rPr>
               <w:noProof/>
-              <w:lang w:eastAsia="en-NZ"/>
+              <w:lang w:val="en-PH" w:eastAsia="en-PH"/>
             </w:rPr>
             <mc:AlternateContent>
               <mc:Choice Requires="wps">
@@ -674,7 +674,7 @@
           <w:r>
             <w:rPr>
               <w:noProof/>
-              <w:lang w:eastAsia="en-NZ"/>
+              <w:lang w:val="en-PH" w:eastAsia="en-PH"/>
             </w:rPr>
             <mc:AlternateContent>
               <mc:Choice Requires="wpg">
@@ -811,7 +811,7 @@
               </mc:Choice>
               <mc:Fallback>
                 <w:pict>
-                  <v:group w14:anchorId="3F434C8F" id="Group 28" o:spid="_x0000_s1026" style="position:absolute;margin-left:0;margin-top:0;width:18pt;height:10in;z-index:251655680;mso-width-percent:29;mso-height-percent:909;mso-left-percent:45;mso-position-horizontal-relative:page;mso-position-vertical:center;mso-position-vertical-relative:page;mso-width-percent:29;mso-height-percent:909;mso-left-percent:45" coordsize="2286,91440" o:gfxdata="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">
+                  <v:group w14:anchorId="22FAD7D8" id="Group 28" o:spid="_x0000_s1026" style="position:absolute;margin-left:0;margin-top:0;width:18pt;height:10in;z-index:251655680;mso-width-percent:29;mso-height-percent:909;mso-left-percent:45;mso-position-horizontal-relative:page;mso-position-vertical:center;mso-position-vertical-relative:page;mso-width-percent:29;mso-height-percent:909;mso-left-percent:45" coordsize="2286,91440" o:gfxdata="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">
                     <v:rect id="Rectangle 42" o:spid="_x0000_s1027" style="position:absolute;width:2286;height:87820;visibility:visible;mso-wrap-style:square;v-text-anchor:middle" o:gfxdata="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" fillcolor="#ed7d31 [3205]" stroked="f" strokeweight="1pt"/>
                     <v:rect id="Rectangle 48" o:spid="_x0000_s1028" style="position:absolute;top:89154;width:2286;height:2286;visibility:visible;mso-wrap-style:square;v-text-anchor:middle" o:gfxdata="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" fillcolor="#5b9bd5 [3204]" stroked="f" strokeweight="1pt">
                       <v:path arrowok="t"/>
@@ -3379,72 +3379,70 @@
           <w:szCs w:val="20"/>
         </w:rPr>
       </w:pPr>
-      <w:bookmarkStart w:id="2" w:name="_GoBack"/>
+    </w:p>
+    <w:p>
+      <w:pPr>
+        <w:rPr>
+          <w:rFonts w:ascii="Verdana" w:hAnsi="Verdana"/>
+          <w:bCs/>
+          <w:sz w:val="20"/>
+          <w:szCs w:val="20"/>
+        </w:rPr>
+      </w:pPr>
+      <w:r>
+        <w:rPr>
+          <w:rFonts w:ascii="Verdana" w:hAnsi="Verdana"/>
+          <w:bCs/>
+          <w:sz w:val="20"/>
+          <w:szCs w:val="20"/>
+        </w:rPr>
+        <w:t xml:space="preserve">Customer will get the benefit of an audit report to tune their database parameters in well advance to overcome all the security and performance problems. Sometimes it will costly for a small business to hire a professional or a contractor to evaluate their database system because it is time consuming and costly process. </w:t>
+      </w:r>
+    </w:p>
+    <w:p>
+      <w:pPr>
+        <w:rPr>
+          <w:rFonts w:ascii="Verdana" w:hAnsi="Verdana"/>
+          <w:bCs/>
+          <w:sz w:val="20"/>
+          <w:szCs w:val="20"/>
+        </w:rPr>
+      </w:pPr>
+    </w:p>
+    <w:p>
+      <w:pPr>
+        <w:rPr>
+          <w:rFonts w:ascii="Verdana" w:hAnsi="Verdana"/>
+          <w:bCs/>
+          <w:sz w:val="20"/>
+          <w:szCs w:val="20"/>
+        </w:rPr>
+      </w:pPr>
+      <w:r>
+        <w:rPr>
+          <w:rFonts w:ascii="Verdana" w:hAnsi="Verdana"/>
+          <w:bCs/>
+          <w:sz w:val="20"/>
+          <w:szCs w:val="20"/>
+        </w:rPr>
+        <w:t>Therefore, this tool is also for a business or a customer who may not be able to hire a full time database administrator to diagnose their database system.</w:t>
+      </w:r>
+    </w:p>
+    <w:p>
+      <w:pPr>
+        <w:pStyle w:val="Heading2"/>
+      </w:pPr>
+      <w:bookmarkStart w:id="2" w:name="_Toc463783296"/>
+      <w:r>
+        <w:t xml:space="preserve">1.2  </w:t>
+      </w:r>
+      <w:r>
+        <w:t>S</w:t>
+      </w:r>
+      <w:r>
+        <w:t>cope</w:t>
+      </w:r>
       <w:bookmarkEnd w:id="2"/>
-    </w:p>
-    <w:p>
-      <w:pPr>
-        <w:rPr>
-          <w:rFonts w:ascii="Verdana" w:hAnsi="Verdana"/>
-          <w:bCs/>
-          <w:sz w:val="20"/>
-          <w:szCs w:val="20"/>
-        </w:rPr>
-      </w:pPr>
-      <w:r>
-        <w:rPr>
-          <w:rFonts w:ascii="Verdana" w:hAnsi="Verdana"/>
-          <w:bCs/>
-          <w:sz w:val="20"/>
-          <w:szCs w:val="20"/>
-        </w:rPr>
-        <w:t xml:space="preserve">Customer will get the benefit of an audit report to tune their database parameters in well advance to overcome all the security and performance problems. Sometimes it will costly for a small business to hire a professional or a contractor to evaluate their database system because it is time consuming and costly process. </w:t>
-      </w:r>
-    </w:p>
-    <w:p>
-      <w:pPr>
-        <w:rPr>
-          <w:rFonts w:ascii="Verdana" w:hAnsi="Verdana"/>
-          <w:bCs/>
-          <w:sz w:val="20"/>
-          <w:szCs w:val="20"/>
-        </w:rPr>
-      </w:pPr>
-    </w:p>
-    <w:p>
-      <w:pPr>
-        <w:rPr>
-          <w:rFonts w:ascii="Verdana" w:hAnsi="Verdana"/>
-          <w:bCs/>
-          <w:sz w:val="20"/>
-          <w:szCs w:val="20"/>
-        </w:rPr>
-      </w:pPr>
-      <w:r>
-        <w:rPr>
-          <w:rFonts w:ascii="Verdana" w:hAnsi="Verdana"/>
-          <w:bCs/>
-          <w:sz w:val="20"/>
-          <w:szCs w:val="20"/>
-        </w:rPr>
-        <w:t>Therefore, this tool is also for a business or a customer who may not be able to hire a full time database administrator to diagnose their database system.</w:t>
-      </w:r>
-    </w:p>
-    <w:p>
-      <w:pPr>
-        <w:pStyle w:val="Heading2"/>
-      </w:pPr>
-      <w:bookmarkStart w:id="3" w:name="_Toc463783296"/>
-      <w:r>
-        <w:t xml:space="preserve">1.2  </w:t>
-      </w:r>
-      <w:r>
-        <w:t>S</w:t>
-      </w:r>
-      <w:r>
-        <w:t>cope</w:t>
-      </w:r>
-      <w:bookmarkEnd w:id="3"/>
     </w:p>
     <w:p>
       <w:pPr>
@@ -3629,7 +3627,7 @@
         <w:pStyle w:val="Heading1"/>
         <w:ind w:left="567" w:hanging="567"/>
       </w:pPr>
-      <w:bookmarkStart w:id="4" w:name="_Toc463783297"/>
+      <w:bookmarkStart w:id="3" w:name="_Toc463783297"/>
       <w:r>
         <w:lastRenderedPageBreak/>
         <w:t>2</w:t>
@@ -3640,7 +3638,7 @@
       <w:r>
         <w:t>Process Model</w:t>
       </w:r>
-      <w:bookmarkEnd w:id="4"/>
+      <w:bookmarkEnd w:id="3"/>
     </w:p>
     <w:p>
       <w:pPr>
@@ -3660,7 +3658,7 @@
       <w:r>
         <w:rPr>
           <w:noProof/>
-          <w:lang w:val="en-NZ" w:eastAsia="en-NZ"/>
+          <w:lang w:val="en-PH" w:eastAsia="en-PH"/>
         </w:rPr>
         <w:drawing>
           <wp:inline distT="0" distB="0" distL="0" distR="0" wp14:anchorId="26047401" wp14:editId="5C5B46F6">
@@ -3730,7 +3728,7 @@
       <w:r>
         <w:rPr>
           <w:noProof/>
-          <w:lang w:val="en-NZ" w:eastAsia="en-NZ"/>
+          <w:lang w:val="en-PH" w:eastAsia="en-PH"/>
         </w:rPr>
         <w:lastRenderedPageBreak/>
         <w:drawing>
@@ -3820,7 +3818,7 @@
         <w:pStyle w:val="Heading1"/>
         <w:ind w:left="567" w:hanging="567"/>
       </w:pPr>
-      <w:bookmarkStart w:id="5" w:name="_Toc463783298"/>
+      <w:bookmarkStart w:id="4" w:name="_Toc463783298"/>
       <w:r>
         <w:lastRenderedPageBreak/>
         <w:t xml:space="preserve">3.  </w:t>
@@ -3828,23 +3826,23 @@
       <w:r>
         <w:t>Technical Architecture</w:t>
       </w:r>
+      <w:bookmarkEnd w:id="4"/>
+    </w:p>
+    <w:p>
+      <w:pPr>
+        <w:pStyle w:val="Heading2"/>
+      </w:pPr>
+      <w:bookmarkStart w:id="5" w:name="_Toc463783299"/>
+      <w:r>
+        <w:t>3</w:t>
+      </w:r>
+      <w:r>
+        <w:t>.1 System</w:t>
+      </w:r>
+      <w:r>
+        <w:t xml:space="preserve"> Architecture</w:t>
+      </w:r>
       <w:bookmarkEnd w:id="5"/>
-    </w:p>
-    <w:p>
-      <w:pPr>
-        <w:pStyle w:val="Heading2"/>
-      </w:pPr>
-      <w:bookmarkStart w:id="6" w:name="_Toc463783299"/>
-      <w:r>
-        <w:t>3</w:t>
-      </w:r>
-      <w:r>
-        <w:t>.1 System</w:t>
-      </w:r>
-      <w:r>
-        <w:t xml:space="preserve"> Architecture</w:t>
-      </w:r>
-      <w:bookmarkEnd w:id="6"/>
     </w:p>
     <w:p>
       <w:pPr>
@@ -3964,7 +3962,7 @@
       <w:pPr>
         <w:pStyle w:val="Heading2"/>
       </w:pPr>
-      <w:bookmarkStart w:id="7" w:name="_Toc463783300"/>
+      <w:bookmarkStart w:id="6" w:name="_Toc463783300"/>
       <w:r>
         <w:t>3</w:t>
       </w:r>
@@ -3974,35 +3972,35 @@
       <w:r>
         <w:t>Technical Architecture Design</w:t>
       </w:r>
+      <w:bookmarkEnd w:id="6"/>
+    </w:p>
+    <w:p>
+      <w:pPr>
+        <w:pStyle w:val="Heading3"/>
+        <w:rPr>
+          <w:szCs w:val="20"/>
+        </w:rPr>
+      </w:pPr>
+      <w:bookmarkStart w:id="7" w:name="_Toc463783301"/>
+      <w:r>
+        <w:rPr>
+          <w:szCs w:val="20"/>
+        </w:rPr>
+        <w:t>3</w:t>
+      </w:r>
+      <w:r>
+        <w:rPr>
+          <w:szCs w:val="20"/>
+        </w:rPr>
+        <w:t xml:space="preserve">.2.1  </w:t>
+      </w:r>
+      <w:r>
+        <w:rPr>
+          <w:szCs w:val="20"/>
+        </w:rPr>
+        <w:t>Use Case Diagram</w:t>
+      </w:r>
       <w:bookmarkEnd w:id="7"/>
-    </w:p>
-    <w:p>
-      <w:pPr>
-        <w:pStyle w:val="Heading3"/>
-        <w:rPr>
-          <w:szCs w:val="20"/>
-        </w:rPr>
-      </w:pPr>
-      <w:bookmarkStart w:id="8" w:name="_Toc463783301"/>
-      <w:r>
-        <w:rPr>
-          <w:szCs w:val="20"/>
-        </w:rPr>
-        <w:t>3</w:t>
-      </w:r>
-      <w:r>
-        <w:rPr>
-          <w:szCs w:val="20"/>
-        </w:rPr>
-        <w:t xml:space="preserve">.2.1  </w:t>
-      </w:r>
-      <w:r>
-        <w:rPr>
-          <w:szCs w:val="20"/>
-        </w:rPr>
-        <w:t>Use Case Diagram</w:t>
-      </w:r>
-      <w:bookmarkEnd w:id="8"/>
       <w:r>
         <w:rPr>
           <w:szCs w:val="20"/>
@@ -4029,7 +4027,7 @@
       <w:r>
         <w:rPr>
           <w:noProof/>
-          <w:lang w:val="en-NZ" w:eastAsia="en-NZ"/>
+          <w:lang w:val="en-PH" w:eastAsia="en-PH"/>
         </w:rPr>
         <w:drawing>
           <wp:inline distT="0" distB="0" distL="0" distR="0" wp14:anchorId="1A40D953" wp14:editId="7F5E0023">
@@ -4136,7 +4134,7 @@
           <w:szCs w:val="20"/>
         </w:rPr>
       </w:pPr>
-      <w:bookmarkStart w:id="9" w:name="_Toc463783302"/>
+      <w:bookmarkStart w:id="8" w:name="_Toc463783302"/>
       <w:r>
         <w:rPr>
           <w:szCs w:val="20"/>
@@ -4162,7 +4160,7 @@
         </w:rPr>
         <w:t>Class Diagram</w:t>
       </w:r>
-      <w:bookmarkEnd w:id="9"/>
+      <w:bookmarkEnd w:id="8"/>
       <w:r>
         <w:rPr>
           <w:szCs w:val="20"/>
@@ -4514,7 +4512,7 @@
       <w:r>
         <w:rPr>
           <w:noProof/>
-          <w:lang w:eastAsia="en-NZ"/>
+          <w:lang w:val="en-PH" w:eastAsia="en-PH"/>
         </w:rPr>
         <w:drawing>
           <wp:inline distT="0" distB="0" distL="0" distR="0" wp14:anchorId="62018E39" wp14:editId="54382DC2">
@@ -4578,7 +4576,7 @@
       <w:r>
         <w:rPr>
           <w:noProof/>
-          <w:lang w:eastAsia="en-NZ"/>
+          <w:lang w:val="en-PH" w:eastAsia="en-PH"/>
         </w:rPr>
         <w:lastRenderedPageBreak/>
         <w:drawing>
@@ -4630,7 +4628,7 @@
       <w:r>
         <w:rPr>
           <w:noProof/>
-          <w:lang w:eastAsia="en-NZ"/>
+          <w:lang w:val="en-PH" w:eastAsia="en-PH"/>
         </w:rPr>
         <w:drawing>
           <wp:inline distT="0" distB="0" distL="0" distR="0" wp14:anchorId="4773C7BD" wp14:editId="5FCF792A">
@@ -4681,7 +4679,7 @@
       <w:r>
         <w:rPr>
           <w:noProof/>
-          <w:lang w:eastAsia="en-NZ"/>
+          <w:lang w:val="en-PH" w:eastAsia="en-PH"/>
         </w:rPr>
         <w:lastRenderedPageBreak/>
         <w:drawing>
@@ -5015,7 +5013,7 @@
       <w:r>
         <w:rPr>
           <w:noProof/>
-          <w:lang w:eastAsia="en-NZ"/>
+          <w:lang w:val="en-PH" w:eastAsia="en-PH"/>
         </w:rPr>
         <w:drawing>
           <wp:inline distT="0" distB="0" distL="0" distR="0" wp14:anchorId="3B9C93AB" wp14:editId="77283275">
@@ -5061,7 +5059,7 @@
       <w:r>
         <w:rPr>
           <w:noProof/>
-          <w:lang w:eastAsia="en-NZ"/>
+          <w:lang w:val="en-PH" w:eastAsia="en-PH"/>
         </w:rPr>
         <w:lastRenderedPageBreak/>
         <w:drawing>
@@ -5155,28 +5153,23 @@
           <w:lang w:val="en-NZ"/>
         </w:rPr>
       </w:pPr>
-      <w:r>
-        <w:rPr>
-          <w:lang w:val="en-NZ"/>
-        </w:rPr>
-        <w:t>Weltec-Project\WindowsFormsApplication1\Documentation\Help</w:t>
-      </w:r>
-      <w:r>
-        <w:rPr>
-          <w:lang w:val="en-NZ"/>
-        </w:rPr>
-        <w:t>\</w:t>
-      </w:r>
-      <w:r>
-        <w:t xml:space="preserve"> </w:t>
-      </w:r>
-      <w:r>
-        <w:rPr>
-          <w:b/>
-          <w:lang w:val="en-NZ"/>
-        </w:rPr>
-        <w:t>Database Evaluator Project Documentation.chm</w:t>
-      </w:r>
+      <w:hyperlink r:id="rId17" w:history="1">
+        <w:r>
+          <w:rPr>
+            <w:rStyle w:val="Hyperlink"/>
+            <w:lang w:val="en-NZ"/>
+          </w:rPr>
+          <w:t>https://github.com/patrickcura1989/Weltec-Project/blob/master/WindowsFormsApplication1/Documentation/Help/</w:t>
+        </w:r>
+        <w:r>
+          <w:rPr>
+            <w:rStyle w:val="Hyperlink"/>
+            <w:b/>
+            <w:lang w:val="en-NZ"/>
+          </w:rPr>
+          <w:t>Database%20Evaluator%20Project%20Documentation.chm</w:t>
+        </w:r>
+      </w:hyperlink>
     </w:p>
     <w:p>
       <w:pPr>
@@ -5189,86 +5182,91 @@
           <w:lang w:val="en-NZ"/>
         </w:rPr>
       </w:pPr>
-      <w:r>
-        <w:rPr>
-          <w:lang w:val="en-NZ"/>
-        </w:rPr>
-        <w:t>Weltec-Project\WindowsFormsApplication1\Documentation\Help</w:t>
-      </w:r>
-      <w:r>
-        <w:rPr>
-          <w:lang w:val="en-NZ"/>
-        </w:rPr>
-        <w:t>\</w:t>
-      </w:r>
-      <w:r>
+      <w:hyperlink r:id="rId18" w:history="1">
+        <w:r>
+          <w:rPr>
+            <w:rStyle w:val="Hyperlink"/>
+            <w:lang w:val="en-NZ"/>
+          </w:rPr>
+          <w:t>https://github.com/patrickcura1989/Weltec-Project/blob/master/WindowsFormsApplication1/Documentation/Help/</w:t>
+        </w:r>
+        <w:r>
+          <w:rPr>
+            <w:rStyle w:val="Hyperlink"/>
+            <w:b/>
+            <w:lang w:val="en-NZ"/>
+          </w:rPr>
+          <w:t>Database%20Evaluator%20Project%20Documentation.docx</w:t>
+        </w:r>
+      </w:hyperlink>
+    </w:p>
+    <w:p>
+      <w:pPr>
+        <w:pStyle w:val="BodyText"/>
+        <w:ind w:left="720"/>
+        <w:rPr>
+          <w:lang w:val="en-NZ"/>
+        </w:rPr>
+      </w:pPr>
+      <w:bookmarkStart w:id="9" w:name="_GoBack"/>
+      <w:bookmarkEnd w:id="9"/>
+    </w:p>
+    <w:p>
+      <w:pPr>
+        <w:pStyle w:val="BodyText"/>
+        <w:ind w:left="720"/>
+        <w:rPr>
+          <w:lang w:val="en-NZ"/>
+        </w:rPr>
+      </w:pPr>
+    </w:p>
+    <w:p>
+      <w:pPr>
+        <w:pStyle w:val="BodyText"/>
+        <w:rPr>
+          <w:lang w:val="en-NZ"/>
+        </w:rPr>
+      </w:pPr>
+    </w:p>
+    <w:p>
+      <w:pPr>
+        <w:pStyle w:val="Heading3"/>
+        <w:rPr>
+          <w:szCs w:val="20"/>
+        </w:rPr>
+      </w:pPr>
+      <w:bookmarkStart w:id="10" w:name="_Toc463783303"/>
+      <w:r>
+        <w:rPr>
+          <w:szCs w:val="20"/>
+        </w:rPr>
+        <w:t>3.2.3</w:t>
+      </w:r>
+      <w:r>
+        <w:rPr>
+          <w:szCs w:val="20"/>
+        </w:rPr>
+        <w:t xml:space="preserve">  </w:t>
+      </w:r>
+      <w:r>
+        <w:rPr>
+          <w:szCs w:val="20"/>
+        </w:rPr>
+        <w:t>Erd Diagram</w:t>
+      </w:r>
+      <w:bookmarkEnd w:id="10"/>
+      <w:r>
+        <w:rPr>
+          <w:szCs w:val="20"/>
+        </w:rPr>
         <w:t xml:space="preserve"> </w:t>
       </w:r>
       <w:r>
         <w:rPr>
-          <w:b/>
-          <w:lang w:val="en-NZ"/>
-        </w:rPr>
-        <w:t>Database Evaluator Project Documentation.docx</w:t>
-      </w:r>
-    </w:p>
-    <w:p>
-      <w:pPr>
-        <w:pStyle w:val="BodyText"/>
-        <w:ind w:left="720"/>
-        <w:rPr>
-          <w:lang w:val="en-NZ"/>
-        </w:rPr>
-      </w:pPr>
-    </w:p>
-    <w:p>
-      <w:pPr>
-        <w:pStyle w:val="BodyText"/>
-        <w:rPr>
-          <w:lang w:val="en-NZ"/>
-        </w:rPr>
-      </w:pPr>
-    </w:p>
-    <w:p>
-      <w:pPr>
-        <w:pStyle w:val="Heading3"/>
-        <w:rPr>
-          <w:szCs w:val="20"/>
-        </w:rPr>
-      </w:pPr>
-      <w:bookmarkStart w:id="10" w:name="_Toc463783303"/>
-      <w:r>
-        <w:rPr>
-          <w:szCs w:val="20"/>
-        </w:rPr>
-        <w:lastRenderedPageBreak/>
-        <w:t>3.2.3</w:t>
-      </w:r>
-      <w:r>
-        <w:rPr>
-          <w:szCs w:val="20"/>
-        </w:rPr>
-        <w:t xml:space="preserve">  </w:t>
-      </w:r>
-      <w:r>
-        <w:rPr>
-          <w:szCs w:val="20"/>
-        </w:rPr>
-        <w:t>Erd Diagram</w:t>
-      </w:r>
-      <w:bookmarkEnd w:id="10"/>
-      <w:r>
-        <w:rPr>
           <w:szCs w:val="20"/>
         </w:rPr>
         <w:t xml:space="preserve"> </w:t>
       </w:r>
-      <w:r>
-        <w:rPr>
-          <w:szCs w:val="20"/>
-        </w:rPr>
-        <w:t xml:space="preserve"> </w:t>
-      </w:r>
     </w:p>
     <w:p>
       <w:pPr>
@@ -5326,7 +5324,7 @@
       <w:r>
         <w:rPr>
           <w:noProof/>
-          <w:lang w:eastAsia="en-NZ"/>
+          <w:lang w:val="en-PH" w:eastAsia="en-PH"/>
         </w:rPr>
         <w:drawing>
           <wp:inline distT="0" distB="0" distL="0" distR="0" wp14:anchorId="65DAFEF5" wp14:editId="03C3BFB7">
@@ -5344,7 +5342,7 @@
                     <pic:cNvPicPr/>
                   </pic:nvPicPr>
                   <pic:blipFill>
-                    <a:blip r:embed="rId17"/>
+                    <a:blip r:embed="rId19"/>
                     <a:stretch>
                       <a:fillRect/>
                     </a:stretch>
@@ -5585,7 +5583,6 @@
           <w:sz w:val="20"/>
           <w:szCs w:val="20"/>
         </w:rPr>
-        <w:lastRenderedPageBreak/>
         <w:t xml:space="preserve">Website </w:t>
       </w:r>
     </w:p>
@@ -5633,7 +5630,7 @@
       <w:r>
         <w:rPr>
           <w:noProof/>
-          <w:lang w:val="en-NZ" w:eastAsia="en-NZ"/>
+          <w:lang w:val="en-PH" w:eastAsia="en-PH"/>
         </w:rPr>
         <w:drawing>
           <wp:anchor distT="0" distB="0" distL="0" distR="0" simplePos="0" relativeHeight="251662848" behindDoc="0" locked="0" layoutInCell="1" allowOverlap="1" wp14:anchorId="7890639A" wp14:editId="6C6E612A">
@@ -5661,7 +5658,7 @@
                     </pic:cNvPicPr>
                   </pic:nvPicPr>
                   <pic:blipFill>
-                    <a:blip r:embed="rId18"/>
+                    <a:blip r:embed="rId20"/>
                     <a:stretch>
                       <a:fillRect/>
                     </a:stretch>
@@ -5768,37 +5765,37 @@
           <w:sz w:val="20"/>
           <w:szCs w:val="20"/>
         </w:rPr>
+        <w:t>ERD DIAGRAM 1.2</w:t>
+      </w:r>
+    </w:p>
+    <w:p>
+      <w:pPr>
+        <w:jc w:val="center"/>
+        <w:rPr>
+          <w:rFonts w:ascii="Verdana" w:hAnsi="Verdana"/>
+          <w:sz w:val="20"/>
+          <w:szCs w:val="20"/>
+        </w:rPr>
+      </w:pPr>
+    </w:p>
+    <w:p>
+      <w:pPr>
+        <w:jc w:val="center"/>
+        <w:rPr>
+          <w:rFonts w:ascii="Verdana" w:hAnsi="Verdana"/>
+          <w:sz w:val="20"/>
+          <w:szCs w:val="20"/>
+        </w:rPr>
+      </w:pPr>
+      <w:r>
+        <w:rPr>
+          <w:rFonts w:ascii="Verdana" w:hAnsi="Verdana"/>
+          <w:noProof/>
+          <w:sz w:val="20"/>
+          <w:szCs w:val="20"/>
+          <w:lang w:val="en-PH" w:eastAsia="en-PH"/>
+        </w:rPr>
         <w:lastRenderedPageBreak/>
-        <w:t>ERD DIAGRAM 1.2</w:t>
-      </w:r>
-    </w:p>
-    <w:p>
-      <w:pPr>
-        <w:jc w:val="center"/>
-        <w:rPr>
-          <w:rFonts w:ascii="Verdana" w:hAnsi="Verdana"/>
-          <w:sz w:val="20"/>
-          <w:szCs w:val="20"/>
-        </w:rPr>
-      </w:pPr>
-    </w:p>
-    <w:p>
-      <w:pPr>
-        <w:jc w:val="center"/>
-        <w:rPr>
-          <w:rFonts w:ascii="Verdana" w:hAnsi="Verdana"/>
-          <w:sz w:val="20"/>
-          <w:szCs w:val="20"/>
-        </w:rPr>
-      </w:pPr>
-      <w:r>
-        <w:rPr>
-          <w:rFonts w:ascii="Verdana" w:hAnsi="Verdana"/>
-          <w:noProof/>
-          <w:sz w:val="20"/>
-          <w:szCs w:val="20"/>
-          <w:lang w:eastAsia="en-NZ"/>
-        </w:rPr>
         <w:drawing>
           <wp:anchor distT="0" distB="0" distL="0" distR="0" simplePos="0" relativeHeight="251663872" behindDoc="0" locked="0" layoutInCell="1" allowOverlap="1" wp14:anchorId="71D9BFB4" wp14:editId="61927547">
             <wp:simplePos x="0" y="0"/>
@@ -5825,7 +5822,7 @@
                     </pic:cNvPicPr>
                   </pic:nvPicPr>
                   <pic:blipFill>
-                    <a:blip r:embed="rId19"/>
+                    <a:blip r:embed="rId21"/>
                     <a:stretch>
                       <a:fillRect/>
                     </a:stretch>
@@ -5954,9 +5951,9 @@
             <o:lock v:ext="edit" aspectratio="t"/>
           </v:shapetype>
           <v:shape id="_x0000_i1025" type="#_x0000_t75" style="width:450.95pt;height:526.65pt" o:ole="">
-            <v:imagedata r:id="rId20" o:title=""/>
+            <v:imagedata r:id="rId22" o:title=""/>
           </v:shape>
-          <o:OLEObject Type="Embed" ProgID="Visio.Drawing.15" ShapeID="_x0000_i1025" DrawAspect="Content" ObjectID="_1537704552" r:id="rId21"/>
+          <o:OLEObject Type="Embed" ProgID="Visio.Drawing.15" ShapeID="_x0000_i1025" DrawAspect="Content" ObjectID="_1537868986" r:id="rId23"/>
         </w:object>
       </w:r>
     </w:p>
@@ -6059,170 +6056,13 @@
       <w:r>
         <w:rPr>
           <w:noProof/>
-          <w:lang w:eastAsia="en-NZ"/>
+          <w:lang w:val="en-PH" w:eastAsia="en-PH"/>
         </w:rPr>
         <w:drawing>
           <wp:inline distT="0" distB="0" distL="0" distR="0" wp14:anchorId="5DDF17A9" wp14:editId="4AAA09B9">
             <wp:extent cx="1266825" cy="6496050"/>
             <wp:effectExtent l="0" t="0" r="9525" b="0"/>
             <wp:docPr id="17" name="Picture 17"/>
-            <wp:cNvGraphicFramePr>
-              <a:graphicFrameLocks xmlns:a="http://schemas.openxmlformats.org/drawingml/2006/main" noChangeAspect="1"/>
-            </wp:cNvGraphicFramePr>
-            <a:graphic xmlns:a="http://schemas.openxmlformats.org/drawingml/2006/main">
-              <a:graphicData uri="http://schemas.openxmlformats.org/drawingml/2006/picture">
-                <pic:pic xmlns:pic="http://schemas.openxmlformats.org/drawingml/2006/picture">
-                  <pic:nvPicPr>
-                    <pic:cNvPr id="1" name=""/>
-                    <pic:cNvPicPr/>
-                  </pic:nvPicPr>
-                  <pic:blipFill>
-                    <a:blip r:embed="rId22"/>
-                    <a:stretch>
-                      <a:fillRect/>
-                    </a:stretch>
-                  </pic:blipFill>
-                  <pic:spPr>
-                    <a:xfrm>
-                      <a:off x="0" y="0"/>
-                      <a:ext cx="1266825" cy="6496050"/>
-                    </a:xfrm>
-                    <a:prstGeom prst="rect">
-                      <a:avLst/>
-                    </a:prstGeom>
-                  </pic:spPr>
-                </pic:pic>
-              </a:graphicData>
-            </a:graphic>
-          </wp:inline>
-        </w:drawing>
-      </w:r>
-    </w:p>
-    <w:p>
-      <w:pPr>
-        <w:jc w:val="center"/>
-        <w:rPr>
-          <w:rFonts w:ascii="Verdana" w:hAnsi="Verdana"/>
-          <w:b/>
-          <w:sz w:val="18"/>
-          <w:szCs w:val="18"/>
-        </w:rPr>
-      </w:pPr>
-    </w:p>
-    <w:p>
-      <w:pPr>
-        <w:jc w:val="center"/>
-        <w:rPr>
-          <w:rFonts w:ascii="Verdana" w:hAnsi="Verdana"/>
-          <w:b/>
-          <w:sz w:val="18"/>
-          <w:szCs w:val="18"/>
-        </w:rPr>
-      </w:pPr>
-    </w:p>
-    <w:p>
-      <w:pPr>
-        <w:jc w:val="center"/>
-        <w:rPr>
-          <w:rFonts w:ascii="Verdana" w:hAnsi="Verdana"/>
-          <w:b/>
-          <w:sz w:val="18"/>
-          <w:szCs w:val="18"/>
-        </w:rPr>
-      </w:pPr>
-    </w:p>
-    <w:p>
-      <w:pPr>
-        <w:jc w:val="center"/>
-        <w:rPr>
-          <w:rFonts w:ascii="Verdana" w:hAnsi="Verdana"/>
-          <w:b/>
-          <w:sz w:val="18"/>
-          <w:szCs w:val="18"/>
-        </w:rPr>
-      </w:pPr>
-    </w:p>
-    <w:p>
-      <w:pPr>
-        <w:jc w:val="center"/>
-        <w:rPr>
-          <w:rFonts w:ascii="Verdana" w:hAnsi="Verdana"/>
-          <w:b/>
-          <w:sz w:val="18"/>
-          <w:szCs w:val="18"/>
-        </w:rPr>
-      </w:pPr>
-      <w:r>
-        <w:rPr>
-          <w:noProof/>
-          <w:lang w:eastAsia="en-NZ"/>
-        </w:rPr>
-        <w:lastRenderedPageBreak/>
-        <w:drawing>
-          <wp:inline distT="0" distB="0" distL="0" distR="0" wp14:anchorId="6195CD47" wp14:editId="7843CB61">
-            <wp:extent cx="1343025" cy="6362700"/>
-            <wp:effectExtent l="0" t="0" r="9525" b="0"/>
-            <wp:docPr id="18" name="Picture 18"/>
-            <wp:cNvGraphicFramePr>
-              <a:graphicFrameLocks xmlns:a="http://schemas.openxmlformats.org/drawingml/2006/main" noChangeAspect="1"/>
-            </wp:cNvGraphicFramePr>
-            <a:graphic xmlns:a="http://schemas.openxmlformats.org/drawingml/2006/main">
-              <a:graphicData uri="http://schemas.openxmlformats.org/drawingml/2006/picture">
-                <pic:pic xmlns:pic="http://schemas.openxmlformats.org/drawingml/2006/picture">
-                  <pic:nvPicPr>
-                    <pic:cNvPr id="1" name=""/>
-                    <pic:cNvPicPr/>
-                  </pic:nvPicPr>
-                  <pic:blipFill>
-                    <a:blip r:embed="rId23"/>
-                    <a:stretch>
-                      <a:fillRect/>
-                    </a:stretch>
-                  </pic:blipFill>
-                  <pic:spPr>
-                    <a:xfrm>
-                      <a:off x="0" y="0"/>
-                      <a:ext cx="1343025" cy="6362700"/>
-                    </a:xfrm>
-                    <a:prstGeom prst="rect">
-                      <a:avLst/>
-                    </a:prstGeom>
-                  </pic:spPr>
-                </pic:pic>
-              </a:graphicData>
-            </a:graphic>
-          </wp:inline>
-        </w:drawing>
-      </w:r>
-    </w:p>
-    <w:p>
-      <w:pPr>
-        <w:rPr>
-          <w:rFonts w:ascii="Verdana" w:hAnsi="Verdana"/>
-          <w:b/>
-          <w:sz w:val="18"/>
-          <w:szCs w:val="18"/>
-        </w:rPr>
-      </w:pPr>
-      <w:r>
-        <w:rPr>
-          <w:rFonts w:ascii="Verdana" w:hAnsi="Verdana"/>
-          <w:b/>
-          <w:sz w:val="18"/>
-          <w:szCs w:val="18"/>
-        </w:rPr>
-        <w:t xml:space="preserve">                                                          </w:t>
-      </w:r>
-      <w:r>
-        <w:rPr>
-          <w:noProof/>
-          <w:lang w:eastAsia="en-NZ"/>
-        </w:rPr>
-        <w:drawing>
-          <wp:inline distT="0" distB="0" distL="0" distR="0" wp14:anchorId="0DB843CF" wp14:editId="5BDE4BE3">
-            <wp:extent cx="933450" cy="1885950"/>
-            <wp:effectExtent l="0" t="0" r="0" b="0"/>
-            <wp:docPr id="20" name="Picture 20"/>
             <wp:cNvGraphicFramePr>
               <a:graphicFrameLocks xmlns:a="http://schemas.openxmlformats.org/drawingml/2006/main" noChangeAspect="1"/>
             </wp:cNvGraphicFramePr>
@@ -6242,6 +6082,163 @@
                   <pic:spPr>
                     <a:xfrm>
                       <a:off x="0" y="0"/>
+                      <a:ext cx="1266825" cy="6496050"/>
+                    </a:xfrm>
+                    <a:prstGeom prst="rect">
+                      <a:avLst/>
+                    </a:prstGeom>
+                  </pic:spPr>
+                </pic:pic>
+              </a:graphicData>
+            </a:graphic>
+          </wp:inline>
+        </w:drawing>
+      </w:r>
+    </w:p>
+    <w:p>
+      <w:pPr>
+        <w:jc w:val="center"/>
+        <w:rPr>
+          <w:rFonts w:ascii="Verdana" w:hAnsi="Verdana"/>
+          <w:b/>
+          <w:sz w:val="18"/>
+          <w:szCs w:val="18"/>
+        </w:rPr>
+      </w:pPr>
+    </w:p>
+    <w:p>
+      <w:pPr>
+        <w:jc w:val="center"/>
+        <w:rPr>
+          <w:rFonts w:ascii="Verdana" w:hAnsi="Verdana"/>
+          <w:b/>
+          <w:sz w:val="18"/>
+          <w:szCs w:val="18"/>
+        </w:rPr>
+      </w:pPr>
+    </w:p>
+    <w:p>
+      <w:pPr>
+        <w:jc w:val="center"/>
+        <w:rPr>
+          <w:rFonts w:ascii="Verdana" w:hAnsi="Verdana"/>
+          <w:b/>
+          <w:sz w:val="18"/>
+          <w:szCs w:val="18"/>
+        </w:rPr>
+      </w:pPr>
+    </w:p>
+    <w:p>
+      <w:pPr>
+        <w:jc w:val="center"/>
+        <w:rPr>
+          <w:rFonts w:ascii="Verdana" w:hAnsi="Verdana"/>
+          <w:b/>
+          <w:sz w:val="18"/>
+          <w:szCs w:val="18"/>
+        </w:rPr>
+      </w:pPr>
+    </w:p>
+    <w:p>
+      <w:pPr>
+        <w:jc w:val="center"/>
+        <w:rPr>
+          <w:rFonts w:ascii="Verdana" w:hAnsi="Verdana"/>
+          <w:b/>
+          <w:sz w:val="18"/>
+          <w:szCs w:val="18"/>
+        </w:rPr>
+      </w:pPr>
+      <w:r>
+        <w:rPr>
+          <w:noProof/>
+          <w:lang w:val="en-PH" w:eastAsia="en-PH"/>
+        </w:rPr>
+        <w:lastRenderedPageBreak/>
+        <w:drawing>
+          <wp:inline distT="0" distB="0" distL="0" distR="0" wp14:anchorId="6195CD47" wp14:editId="7843CB61">
+            <wp:extent cx="1343025" cy="6362700"/>
+            <wp:effectExtent l="0" t="0" r="9525" b="0"/>
+            <wp:docPr id="18" name="Picture 18"/>
+            <wp:cNvGraphicFramePr>
+              <a:graphicFrameLocks xmlns:a="http://schemas.openxmlformats.org/drawingml/2006/main" noChangeAspect="1"/>
+            </wp:cNvGraphicFramePr>
+            <a:graphic xmlns:a="http://schemas.openxmlformats.org/drawingml/2006/main">
+              <a:graphicData uri="http://schemas.openxmlformats.org/drawingml/2006/picture">
+                <pic:pic xmlns:pic="http://schemas.openxmlformats.org/drawingml/2006/picture">
+                  <pic:nvPicPr>
+                    <pic:cNvPr id="1" name=""/>
+                    <pic:cNvPicPr/>
+                  </pic:nvPicPr>
+                  <pic:blipFill>
+                    <a:blip r:embed="rId25"/>
+                    <a:stretch>
+                      <a:fillRect/>
+                    </a:stretch>
+                  </pic:blipFill>
+                  <pic:spPr>
+                    <a:xfrm>
+                      <a:off x="0" y="0"/>
+                      <a:ext cx="1343025" cy="6362700"/>
+                    </a:xfrm>
+                    <a:prstGeom prst="rect">
+                      <a:avLst/>
+                    </a:prstGeom>
+                  </pic:spPr>
+                </pic:pic>
+              </a:graphicData>
+            </a:graphic>
+          </wp:inline>
+        </w:drawing>
+      </w:r>
+    </w:p>
+    <w:p>
+      <w:pPr>
+        <w:rPr>
+          <w:rFonts w:ascii="Verdana" w:hAnsi="Verdana"/>
+          <w:b/>
+          <w:sz w:val="18"/>
+          <w:szCs w:val="18"/>
+        </w:rPr>
+      </w:pPr>
+      <w:r>
+        <w:rPr>
+          <w:rFonts w:ascii="Verdana" w:hAnsi="Verdana"/>
+          <w:b/>
+          <w:sz w:val="18"/>
+          <w:szCs w:val="18"/>
+        </w:rPr>
+        <w:t xml:space="preserve">                                                          </w:t>
+      </w:r>
+      <w:r>
+        <w:rPr>
+          <w:noProof/>
+          <w:lang w:val="en-PH" w:eastAsia="en-PH"/>
+        </w:rPr>
+        <w:drawing>
+          <wp:inline distT="0" distB="0" distL="0" distR="0" wp14:anchorId="0DB843CF" wp14:editId="5BDE4BE3">
+            <wp:extent cx="933450" cy="1885950"/>
+            <wp:effectExtent l="0" t="0" r="0" b="0"/>
+            <wp:docPr id="20" name="Picture 20"/>
+            <wp:cNvGraphicFramePr>
+              <a:graphicFrameLocks xmlns:a="http://schemas.openxmlformats.org/drawingml/2006/main" noChangeAspect="1"/>
+            </wp:cNvGraphicFramePr>
+            <a:graphic xmlns:a="http://schemas.openxmlformats.org/drawingml/2006/main">
+              <a:graphicData uri="http://schemas.openxmlformats.org/drawingml/2006/picture">
+                <pic:pic xmlns:pic="http://schemas.openxmlformats.org/drawingml/2006/picture">
+                  <pic:nvPicPr>
+                    <pic:cNvPr id="1" name=""/>
+                    <pic:cNvPicPr/>
+                  </pic:nvPicPr>
+                  <pic:blipFill>
+                    <a:blip r:embed="rId26"/>
+                    <a:stretch>
+                      <a:fillRect/>
+                    </a:stretch>
+                  </pic:blipFill>
+                  <pic:spPr>
+                    <a:xfrm>
+                      <a:off x="0" y="0"/>
                       <a:ext cx="933450" cy="1885950"/>
                     </a:xfrm>
                     <a:prstGeom prst="rect">
@@ -6286,7 +6283,7 @@
       <w:r>
         <w:rPr>
           <w:noProof/>
-          <w:lang w:val="en-NZ" w:eastAsia="en-NZ"/>
+          <w:lang w:val="en-PH" w:eastAsia="en-PH"/>
         </w:rPr>
         <w:drawing>
           <wp:inline distT="0" distB="0" distL="0" distR="0" wp14:anchorId="0B2C03D1" wp14:editId="7A1222D8">
@@ -6306,7 +6303,7 @@
                     </pic:cNvPicPr>
                   </pic:nvPicPr>
                   <pic:blipFill>
-                    <a:blip r:embed="rId25">
+                    <a:blip r:embed="rId27">
                       <a:extLst>
                         <a:ext uri="{28A0092B-C50C-407E-A947-70E740481C1C}">
                           <a14:useLocalDpi xmlns:a14="http://schemas.microsoft.com/office/drawing/2010/main" val="0"/>
@@ -6370,7 +6367,7 @@
       <w:r>
         <w:rPr>
           <w:noProof/>
-          <w:lang w:val="en-NZ" w:eastAsia="en-NZ"/>
+          <w:lang w:val="en-PH" w:eastAsia="en-PH"/>
         </w:rPr>
         <w:drawing>
           <wp:anchor distT="0" distB="0" distL="0" distR="0" simplePos="0" relativeHeight="251651584" behindDoc="0" locked="0" layoutInCell="1" allowOverlap="1" wp14:anchorId="12B41A01" wp14:editId="24CFC171">
@@ -6398,7 +6395,7 @@
                     </pic:cNvPicPr>
                   </pic:nvPicPr>
                   <pic:blipFill>
-                    <a:blip r:embed="rId26"/>
+                    <a:blip r:embed="rId28"/>
                     <a:stretch>
                       <a:fillRect/>
                     </a:stretch>
@@ -6443,7 +6440,7 @@
       <w:r>
         <w:rPr>
           <w:noProof/>
-          <w:lang w:val="en-NZ" w:eastAsia="en-NZ"/>
+          <w:lang w:val="en-PH" w:eastAsia="en-PH"/>
         </w:rPr>
         <w:drawing>
           <wp:anchor distT="0" distB="0" distL="0" distR="0" simplePos="0" relativeHeight="251652608" behindDoc="0" locked="0" layoutInCell="1" allowOverlap="1" wp14:anchorId="670F4197" wp14:editId="513CC106">
@@ -6471,7 +6468,7 @@
                     </pic:cNvPicPr>
                   </pic:nvPicPr>
                   <pic:blipFill>
-                    <a:blip r:embed="rId27"/>
+                    <a:blip r:embed="rId29"/>
                     <a:stretch>
                       <a:fillRect/>
                     </a:stretch>
@@ -6535,7 +6532,7 @@
       <w:r>
         <w:rPr>
           <w:noProof/>
-          <w:lang w:val="en-NZ" w:eastAsia="en-NZ"/>
+          <w:lang w:val="en-PH" w:eastAsia="en-PH"/>
         </w:rPr>
         <w:lastRenderedPageBreak/>
         <w:drawing>
@@ -6556,7 +6553,7 @@
                     </pic:cNvPicPr>
                   </pic:nvPicPr>
                   <pic:blipFill>
-                    <a:blip r:embed="rId28"/>
+                    <a:blip r:embed="rId30"/>
                     <a:stretch>
                       <a:fillRect/>
                     </a:stretch>
@@ -6671,7 +6668,7 @@
       <w:r>
         <w:rPr>
           <w:noProof/>
-          <w:lang w:val="en-NZ" w:eastAsia="en-NZ"/>
+          <w:lang w:val="en-PH" w:eastAsia="en-PH"/>
         </w:rPr>
         <w:drawing>
           <wp:anchor distT="0" distB="0" distL="0" distR="0" simplePos="0" relativeHeight="251653632" behindDoc="0" locked="0" layoutInCell="1" allowOverlap="1" wp14:anchorId="5B1D3FB3" wp14:editId="1E26DEB0">
@@ -6699,7 +6696,7 @@
                     </pic:cNvPicPr>
                   </pic:nvPicPr>
                   <pic:blipFill>
-                    <a:blip r:embed="rId28"/>
+                    <a:blip r:embed="rId30"/>
                     <a:stretch>
                       <a:fillRect/>
                     </a:stretch>
@@ -7009,7 +7006,7 @@
       <w:r>
         <w:rPr>
           <w:noProof/>
-          <w:lang w:val="en-NZ" w:eastAsia="en-NZ"/>
+          <w:lang w:val="en-PH" w:eastAsia="en-PH"/>
         </w:rPr>
         <w:drawing>
           <wp:anchor distT="0" distB="0" distL="0" distR="0" simplePos="0" relativeHeight="251654656" behindDoc="0" locked="0" layoutInCell="1" allowOverlap="1" wp14:anchorId="7E796ABD" wp14:editId="5439B54B">
@@ -7037,7 +7034,7 @@
                     </pic:cNvPicPr>
                   </pic:nvPicPr>
                   <pic:blipFill>
-                    <a:blip r:embed="rId29"/>
+                    <a:blip r:embed="rId31"/>
                     <a:stretch>
                       <a:fillRect/>
                     </a:stretch>
@@ -7241,7 +7238,7 @@
       <w:r>
         <w:rPr>
           <w:noProof/>
-          <w:lang w:val="en-NZ" w:eastAsia="en-NZ"/>
+          <w:lang w:val="en-PH" w:eastAsia="en-PH"/>
         </w:rPr>
         <w:drawing>
           <wp:anchor distT="0" distB="0" distL="0" distR="0" simplePos="0" relativeHeight="251656704" behindDoc="0" locked="0" layoutInCell="1" allowOverlap="1" wp14:anchorId="22ED08DC" wp14:editId="44ECD04B">
@@ -7269,7 +7266,7 @@
                     </pic:cNvPicPr>
                   </pic:nvPicPr>
                   <pic:blipFill>
-                    <a:blip r:embed="rId30"/>
+                    <a:blip r:embed="rId32"/>
                     <a:stretch>
                       <a:fillRect/>
                     </a:stretch>
@@ -7343,7 +7340,7 @@
       <w:r>
         <w:rPr>
           <w:noProof/>
-          <w:lang w:val="en-NZ" w:eastAsia="en-NZ"/>
+          <w:lang w:val="en-PH" w:eastAsia="en-PH"/>
         </w:rPr>
         <w:drawing>
           <wp:anchor distT="0" distB="0" distL="0" distR="0" simplePos="0" relativeHeight="251658752" behindDoc="0" locked="0" layoutInCell="1" allowOverlap="1" wp14:anchorId="25212157" wp14:editId="4BFFA31D">
@@ -7371,7 +7368,7 @@
                     </pic:cNvPicPr>
                   </pic:nvPicPr>
                   <pic:blipFill>
-                    <a:blip r:embed="rId31"/>
+                    <a:blip r:embed="rId33"/>
                     <a:stretch>
                       <a:fillRect/>
                     </a:stretch>
@@ -7521,7 +7518,7 @@
       <w:r>
         <w:rPr>
           <w:noProof/>
-          <w:lang w:val="en-NZ" w:eastAsia="en-NZ"/>
+          <w:lang w:val="en-PH" w:eastAsia="en-PH"/>
         </w:rPr>
         <w:drawing>
           <wp:anchor distT="0" distB="0" distL="0" distR="0" simplePos="0" relativeHeight="251660800" behindDoc="0" locked="0" layoutInCell="1" allowOverlap="1" wp14:anchorId="04AE9D13" wp14:editId="29216F85">
@@ -7549,7 +7546,7 @@
                     </pic:cNvPicPr>
                   </pic:nvPicPr>
                   <pic:blipFill>
-                    <a:blip r:embed="rId32"/>
+                    <a:blip r:embed="rId34"/>
                     <a:stretch>
                       <a:fillRect/>
                     </a:stretch>
@@ -7765,7 +7762,7 @@
           <w:noProof/>
           <w:sz w:val="20"/>
           <w:szCs w:val="20"/>
-          <w:lang w:eastAsia="en-NZ"/>
+          <w:lang w:val="en-PH" w:eastAsia="en-PH"/>
         </w:rPr>
         <w:drawing>
           <wp:inline distT="0" distB="0" distL="0" distR="0" wp14:anchorId="0871AEBA" wp14:editId="0C48DAE2">
@@ -7785,7 +7782,7 @@
                     </pic:cNvPicPr>
                   </pic:nvPicPr>
                   <pic:blipFill>
-                    <a:blip r:embed="rId33">
+                    <a:blip r:embed="rId35">
                       <a:extLst>
                         <a:ext uri="{28A0092B-C50C-407E-A947-70E740481C1C}">
                           <a14:useLocalDpi xmlns:a14="http://schemas.microsoft.com/office/drawing/2010/main" val="0"/>
@@ -7844,7 +7841,7 @@
       <w:r>
         <w:rPr>
           <w:noProof/>
-          <w:lang w:eastAsia="en-NZ"/>
+          <w:lang w:val="en-PH" w:eastAsia="en-PH"/>
         </w:rPr>
         <w:lastRenderedPageBreak/>
         <w:drawing>
@@ -7863,7 +7860,7 @@
                     <pic:cNvPicPr/>
                   </pic:nvPicPr>
                   <pic:blipFill>
-                    <a:blip r:embed="rId34"/>
+                    <a:blip r:embed="rId36"/>
                     <a:stretch>
                       <a:fillRect/>
                     </a:stretch>
@@ -7935,7 +7932,7 @@
       <w:r>
         <w:rPr>
           <w:noProof/>
-          <w:lang w:eastAsia="en-NZ"/>
+          <w:lang w:val="en-PH" w:eastAsia="en-PH"/>
         </w:rPr>
         <w:drawing>
           <wp:inline distT="0" distB="0" distL="0" distR="0" wp14:anchorId="23C36FC8" wp14:editId="0CACA9B1">
@@ -7953,7 +7950,7 @@
                     <pic:cNvPicPr/>
                   </pic:nvPicPr>
                   <pic:blipFill>
-                    <a:blip r:embed="rId35"/>
+                    <a:blip r:embed="rId37"/>
                     <a:stretch>
                       <a:fillRect/>
                     </a:stretch>
@@ -8008,7 +8005,7 @@
           <w:noProof/>
           <w:sz w:val="20"/>
           <w:szCs w:val="20"/>
-          <w:lang w:eastAsia="en-NZ"/>
+          <w:lang w:val="en-PH" w:eastAsia="en-PH"/>
         </w:rPr>
         <w:drawing>
           <wp:inline distT="0" distB="0" distL="0" distR="0" wp14:anchorId="317A846B" wp14:editId="2C87F6EC">
@@ -8028,7 +8025,7 @@
                     </pic:cNvPicPr>
                   </pic:nvPicPr>
                   <pic:blipFill>
-                    <a:blip r:embed="rId36">
+                    <a:blip r:embed="rId38">
                       <a:extLst>
                         <a:ext uri="{28A0092B-C50C-407E-A947-70E740481C1C}">
                           <a14:useLocalDpi xmlns:a14="http://schemas.microsoft.com/office/drawing/2010/main" val="0"/>
@@ -8922,8 +8919,8 @@
       </w:pPr>
     </w:p>
     <w:sectPr>
-      <w:headerReference w:type="default" r:id="rId37"/>
-      <w:footerReference w:type="default" r:id="rId38"/>
+      <w:headerReference w:type="default" r:id="rId39"/>
+      <w:footerReference w:type="default" r:id="rId40"/>
       <w:pgSz w:w="11907" w:h="16840" w:code="9"/>
       <w:pgMar w:top="1440" w:right="1440" w:bottom="1440" w:left="1440" w:header="737" w:footer="737" w:gutter="0"/>
       <w:pgBorders w:offsetFrom="page">
@@ -9010,7 +9007,7 @@
         <w:noProof/>
         <w:color w:val="323E4F" w:themeColor="text2" w:themeShade="BF"/>
       </w:rPr>
-      <w:t>3</w:t>
+      <w:t>10</w:t>
     </w:r>
     <w:r>
       <w:rPr>
@@ -9047,7 +9044,7 @@
         <w:noProof/>
         <w:color w:val="323E4F" w:themeColor="text2" w:themeShade="BF"/>
       </w:rPr>
-      <w:t>27</w:t>
+      <w:t>28</w:t>
     </w:r>
     <w:r>
       <w:rPr>
@@ -9060,30 +9057,20 @@
     <w:pPr>
       <w:pStyle w:val="Footer1"/>
     </w:pPr>
-    <w:r>
-      <w:fldChar w:fldCharType="begin"/>
-    </w:r>
-    <w:r>
-      <w:instrText xml:space="preserve"> FILENAME  \p  \* MERGEFORMAT </w:instrText>
-    </w:r>
-    <w:r>
-      <w:fldChar w:fldCharType="separate"/>
-    </w:r>
-    <w:r>
-      <w:t>C:\Users\Hardik\Documents\GitHub\Weltec-Project\1. Final Documentation\6. System Analysis &amp; Design Document</w:t>
-    </w:r>
-    <w:r>
-      <w:t>\</w:t>
-    </w:r>
-    <w:r>
-      <w:t>System Analysis and Design v1.0</w:t>
-    </w:r>
-    <w:r>
-      <w:t>.docx</w:t>
-    </w:r>
-    <w:r>
-      <w:fldChar w:fldCharType="end"/>
-    </w:r>
+    <w:fldSimple w:instr=" FILENAME  \p  \* MERGEFORMAT ">
+      <w:r>
+        <w:t>C:\Users\Hardik\Documents\GitHub\Weltec-Project\1. Final Documentation\6. System Analysis &amp; Design Document</w:t>
+      </w:r>
+      <w:r>
+        <w:t>\</w:t>
+      </w:r>
+      <w:r>
+        <w:t>System Analysis and Design v1.0</w:t>
+      </w:r>
+      <w:r>
+        <w:t>.docx</w:t>
+      </w:r>
+    </w:fldSimple>
   </w:p>
 </w:ftr>
 </file>
@@ -11201,7 +11188,7 @@
 </file>
 
 <file path=customXml/itemProps1.xml><?xml version="1.0" encoding="utf-8"?>
-<ds:datastoreItem xmlns:ds="http://schemas.openxmlformats.org/officeDocument/2006/customXml" ds:itemID="{C58D119E-8A15-4123-A908-470918A690B1}">
+<ds:datastoreItem xmlns:ds="http://schemas.openxmlformats.org/officeDocument/2006/customXml" ds:itemID="{FDF9AE11-2CBC-493C-8D67-A952A48E08B1}">
   <ds:schemaRefs>
     <ds:schemaRef ds:uri="http://schemas.openxmlformats.org/officeDocument/2006/bibliography"/>
   </ds:schemaRefs>

</xml_diff>